<commit_message>
Fixed Titles, and cosmetics of Add User page.
</commit_message>
<xml_diff>
--- a/M198449_WebProgPHP-Six.docx
+++ b/M198449_WebProgPHP-Six.docx
@@ -953,26 +953,10 @@
         <w:t>“</w:t>
       </w:r>
       <w:r>
-        <w:t>[a-</w:t>
-      </w:r>
-      <w:proofErr w:type="spellStart"/>
-      <w:r>
-        <w:t>zA</w:t>
-      </w:r>
-      <w:proofErr w:type="spellEnd"/>
-      <w:r>
-        <w:t>-</w:t>
-      </w:r>
-      <w:proofErr w:type="gramStart"/>
-      <w:r>
-        <w:t>Z</w:t>
-      </w:r>
-      <w:r>
-        <w:t>]+</w:t>
-      </w:r>
-      <w:proofErr w:type="gramEnd"/>
-      <w:r>
-        <w:t>([</w:t>
+        <w:t>[a-zA-Z</w:t>
+      </w:r>
+      <w:r>
+        <w:t>]+([</w:t>
       </w:r>
       <w:r>
         <w:t xml:space="preserve"> ‘-]</w:t>
@@ -981,15 +965,7 @@
         <w:t>?</w:t>
       </w:r>
       <w:r>
-        <w:t>[a-</w:t>
-      </w:r>
-      <w:proofErr w:type="spellStart"/>
-      <w:r>
-        <w:t>zA</w:t>
-      </w:r>
-      <w:proofErr w:type="spellEnd"/>
-      <w:r>
-        <w:t>-Z]+</w:t>
+        <w:t>[a-zA-Z]+</w:t>
       </w:r>
       <w:r>
         <w:t>)</w:t>
@@ -1026,23 +1002,7 @@
         </w:numPr>
       </w:pPr>
       <w:r>
-        <w:t>&lt;name&gt;</w:t>
-      </w:r>
-      <w:proofErr w:type="gramStart"/>
-      <w:r>
-        <w:t>: ”</w:t>
-      </w:r>
-      <w:proofErr w:type="gramEnd"/>
-      <w:r>
-        <w:t>[a-</w:t>
-      </w:r>
-      <w:proofErr w:type="spellStart"/>
-      <w:r>
-        <w:t>zA</w:t>
-      </w:r>
-      <w:proofErr w:type="spellEnd"/>
-      <w:r>
-        <w:t>-</w:t>
+        <w:t>&lt;name&gt;: ”[a-zA-</w:t>
       </w:r>
       <w:r>
         <w:t>Z</w:t>
@@ -1097,18 +1057,10 @@
         </w:numPr>
       </w:pPr>
       <w:r>
-        <w:t>&lt;domain&gt;</w:t>
-      </w:r>
-      <w:proofErr w:type="gramStart"/>
-      <w:r>
-        <w:t xml:space="preserve">: </w:t>
-      </w:r>
-      <w:r>
-        <w:t>”</w:t>
-      </w:r>
-      <w:proofErr w:type="gramEnd"/>
-      <w:r>
-        <w:t>[a-z</w:t>
+        <w:t xml:space="preserve">&lt;domain&gt;: </w:t>
+      </w:r>
+      <w:r>
+        <w:t>”[a-z</w:t>
       </w:r>
       <w:r>
         <w:t>]+[</w:t>
@@ -1836,13 +1788,14 @@
         </w:numPr>
       </w:pPr>
       <w:r>
-        <w:t xml:space="preserve">Database: </w:t>
-      </w:r>
-      <w:proofErr w:type="spellStart"/>
-      <w:r>
-        <w:t>HumanResources</w:t>
-      </w:r>
-      <w:proofErr w:type="spellEnd"/>
+        <w:t>Database: Human</w:t>
+      </w:r>
+      <w:r>
+        <w:t xml:space="preserve"> </w:t>
+      </w:r>
+      <w:r>
+        <w:t>Resources</w:t>
+      </w:r>
     </w:p>
     <w:p>
       <w:pPr>
@@ -1888,13 +1841,8 @@
           <w:numId w:val="8"/>
         </w:numPr>
       </w:pPr>
-      <w:proofErr w:type="spellStart"/>
-      <w:r>
-        <w:t>LastName</w:t>
-      </w:r>
-      <w:proofErr w:type="spellEnd"/>
-      <w:r>
-        <w:t>: string, 30 characters</w:t>
+      <w:r>
+        <w:t>LastName: string, 30 characters</w:t>
       </w:r>
     </w:p>
     <w:p>
@@ -1941,13 +1889,8 @@
           <w:numId w:val="8"/>
         </w:numPr>
       </w:pPr>
-      <w:proofErr w:type="spellStart"/>
-      <w:r>
-        <w:t>ID_index</w:t>
-      </w:r>
-      <w:proofErr w:type="spellEnd"/>
-      <w:r>
-        <w:t xml:space="preserve">: </w:t>
+      <w:r>
+        <w:t xml:space="preserve">ID_index: </w:t>
       </w:r>
       <w:r>
         <w:t>unique, primary key</w:t>
@@ -1961,37 +1904,8 @@
           <w:numId w:val="8"/>
         </w:numPr>
       </w:pPr>
-      <w:proofErr w:type="spellStart"/>
-      <w:r>
-        <w:t>Name_index</w:t>
-      </w:r>
-      <w:proofErr w:type="spellEnd"/>
-      <w:r>
-        <w:t xml:space="preserve">: </w:t>
-      </w:r>
-      <w:proofErr w:type="spellStart"/>
-      <w:r>
-        <w:t>LastName</w:t>
-      </w:r>
-      <w:proofErr w:type="spellEnd"/>
-      <w:r>
-        <w:t xml:space="preserve"> (</w:t>
-      </w:r>
-      <w:proofErr w:type="spellStart"/>
-      <w:r>
-        <w:t>asc</w:t>
-      </w:r>
-      <w:proofErr w:type="spellEnd"/>
-      <w:r>
-        <w:t>), FirstName (</w:t>
-      </w:r>
-      <w:proofErr w:type="spellStart"/>
-      <w:r>
-        <w:t>asc</w:t>
-      </w:r>
-      <w:proofErr w:type="spellEnd"/>
-      <w:r>
-        <w:t>)</w:t>
+      <w:r>
+        <w:t>Name_index: LastName (asc), FirstName (asc)</w:t>
       </w:r>
     </w:p>
     <w:p/>
@@ -2032,7 +1946,7 @@
         <w:t xml:space="preserve">: </w:t>
       </w:r>
       <w:r>
-        <w:t>Run</w:t>
+        <w:t>Test</w:t>
       </w:r>
       <w:r>
         <w:t xml:space="preserve"> results</w:t>
@@ -2185,16 +2099,7 @@
           </w:tcPr>
           <w:p>
             <w:r>
-              <w:t>Connect to “</w:t>
-            </w:r>
-            <w:r>
-              <w:t>Random Integer Report</w:t>
-            </w:r>
-            <w:r>
-              <w:t>”</w:t>
-            </w:r>
-            <w:r>
-              <w:t xml:space="preserve"> using Firefox on Linux</w:t>
+              <w:t>Home page</w:t>
             </w:r>
           </w:p>
         </w:tc>
@@ -2204,13 +2109,7 @@
           </w:tcPr>
           <w:p>
             <w:r>
-              <w:t xml:space="preserve">Display </w:t>
-            </w:r>
-            <w:r>
-              <w:t>Bar Chart</w:t>
-            </w:r>
-            <w:r>
-              <w:t xml:space="preserve"> page</w:t>
+              <w:t>Display Home page</w:t>
             </w:r>
           </w:p>
         </w:tc>
@@ -2220,13 +2119,8 @@
           </w:tcPr>
           <w:p>
             <w:r>
-              <w:t xml:space="preserve">As </w:t>
-            </w:r>
-            <w:proofErr w:type="gramStart"/>
-            <w:r>
-              <w:t>expected</w:t>
-            </w:r>
-            <w:proofErr w:type="gramEnd"/>
+              <w:t>As expected</w:t>
+            </w:r>
           </w:p>
         </w:tc>
         <w:tc>
@@ -2238,12 +2132,7 @@
               <w:t xml:space="preserve">Figure </w:t>
             </w:r>
             <w:r>
-              <w:t>1</w:t>
-            </w:r>
-          </w:p>
-          <w:p>
-            <w:r>
-              <w:t>Figure 2</w:t>
+              <w:t>6</w:t>
             </w:r>
           </w:p>
         </w:tc>
@@ -2268,7 +2157,7 @@
           </w:tcPr>
           <w:p>
             <w:r>
-              <w:t>Change colours and refresh page</w:t>
+              <w:t>Add User page</w:t>
             </w:r>
           </w:p>
         </w:tc>
@@ -2278,7 +2167,13 @@
           </w:tcPr>
           <w:p>
             <w:r>
-              <w:t>Display new Bar Chart page</w:t>
+              <w:t xml:space="preserve">Display </w:t>
+            </w:r>
+            <w:r>
+              <w:t>Add User</w:t>
+            </w:r>
+            <w:r>
+              <w:t xml:space="preserve"> page</w:t>
             </w:r>
           </w:p>
         </w:tc>
@@ -2288,13 +2183,8 @@
           </w:tcPr>
           <w:p>
             <w:r>
-              <w:t xml:space="preserve">As </w:t>
-            </w:r>
-            <w:proofErr w:type="gramStart"/>
-            <w:r>
-              <w:t>expected</w:t>
-            </w:r>
-            <w:proofErr w:type="gramEnd"/>
+              <w:t>As expected</w:t>
+            </w:r>
           </w:p>
         </w:tc>
         <w:tc>
@@ -2303,12 +2193,18 @@
           </w:tcPr>
           <w:p>
             <w:r>
-              <w:t>Figure 3</w:t>
+              <w:t xml:space="preserve">Figure </w:t>
+            </w:r>
+            <w:r>
+              <w:t>7</w:t>
             </w:r>
           </w:p>
           <w:p>
             <w:r>
-              <w:t>Figure 4</w:t>
+              <w:t xml:space="preserve">Figure </w:t>
+            </w:r>
+            <w:r>
+              <w:t>8</w:t>
             </w:r>
           </w:p>
         </w:tc>
@@ -2340,7 +2236,20 @@
           </w:tcPr>
           <w:p>
             <w:r>
-              <w:t>Connect to “Random Integer Report” using Firefox on Linux</w:t>
+              <w:t>Add new user:</w:t>
+            </w:r>
+            <w:r>
+              <w:br/>
+              <w:t xml:space="preserve">John Mills, </w:t>
+            </w:r>
+            <w:r>
+              <w:br/>
+            </w:r>
+            <w:r>
+              <w:t>jmills</w:t>
+            </w:r>
+            <w:r>
+              <w:t>@gmail.com</w:t>
             </w:r>
           </w:p>
         </w:tc>
@@ -2350,10 +2259,7 @@
           </w:tcPr>
           <w:p>
             <w:r>
-              <w:t xml:space="preserve">Display </w:t>
-            </w:r>
-            <w:r>
-              <w:t>each quote, one at a time</w:t>
+              <w:t>New user added</w:t>
             </w:r>
           </w:p>
         </w:tc>
@@ -2363,13 +2269,8 @@
           </w:tcPr>
           <w:p>
             <w:r>
-              <w:t xml:space="preserve">As </w:t>
-            </w:r>
-            <w:proofErr w:type="gramStart"/>
-            <w:r>
-              <w:t>expected</w:t>
-            </w:r>
-            <w:proofErr w:type="gramEnd"/>
+              <w:t>As expected</w:t>
+            </w:r>
           </w:p>
         </w:tc>
         <w:tc>
@@ -2381,7 +2282,7 @@
               <w:t xml:space="preserve">Figure </w:t>
             </w:r>
             <w:r>
-              <w:t>5</w:t>
+              <w:t>9</w:t>
             </w:r>
           </w:p>
           <w:p>
@@ -2389,9 +2290,198 @@
               <w:t xml:space="preserve">Figure </w:t>
             </w:r>
             <w:r>
-              <w:t>6</w:t>
+              <w:t>10</w:t>
             </w:r>
           </w:p>
+        </w:tc>
+      </w:tr>
+      <w:tr>
+        <w:tc>
+          <w:tcPr>
+            <w:tcW w:w="850" w:type="dxa"/>
+          </w:tcPr>
+          <w:p>
+            <w:pPr>
+              <w:jc w:val="center"/>
+            </w:pPr>
+            <w:r>
+              <w:t>#4</w:t>
+            </w:r>
+          </w:p>
+        </w:tc>
+        <w:tc>
+          <w:tcPr>
+            <w:tcW w:w="2547" w:type="dxa"/>
+          </w:tcPr>
+          <w:p>
+            <w:r>
+              <w:t>Add partial data:</w:t>
+            </w:r>
+          </w:p>
+          <w:p>
+            <w:r>
+              <w:t>Greg Jones, no email</w:t>
+            </w:r>
+          </w:p>
+        </w:tc>
+        <w:tc>
+          <w:tcPr>
+            <w:tcW w:w="2268" w:type="dxa"/>
+          </w:tcPr>
+          <w:p>
+            <w:r>
+              <w:t>Message</w:t>
+            </w:r>
+            <w:r>
+              <w:t xml:space="preserve"> d</w:t>
+            </w:r>
+            <w:r>
+              <w:t>isplayed,</w:t>
+            </w:r>
+            <w:r>
+              <w:br/>
+              <w:t>no record added</w:t>
+            </w:r>
+          </w:p>
+        </w:tc>
+        <w:tc>
+          <w:tcPr>
+            <w:tcW w:w="1701" w:type="dxa"/>
+          </w:tcPr>
+          <w:p>
+            <w:r>
+              <w:t>As Expected</w:t>
+            </w:r>
+          </w:p>
+        </w:tc>
+        <w:tc>
+          <w:tcPr>
+            <w:tcW w:w="1584" w:type="dxa"/>
+          </w:tcPr>
+          <w:p>
+            <w:r>
+              <w:t>Figure 11</w:t>
+            </w:r>
+          </w:p>
+          <w:p>
+            <w:r>
+              <w:t>Figure 12</w:t>
+            </w:r>
+          </w:p>
+          <w:p>
+            <w:r>
+              <w:t>Figure 13</w:t>
+            </w:r>
+          </w:p>
+        </w:tc>
+      </w:tr>
+      <w:tr>
+        <w:trPr>
+          <w:cnfStyle w:val="000000100000" w:firstRow="0" w:lastRow="0" w:firstColumn="0" w:lastColumn="0" w:oddVBand="0" w:evenVBand="0" w:oddHBand="1" w:evenHBand="0" w:firstRowFirstColumn="0" w:firstRowLastColumn="0" w:lastRowFirstColumn="0" w:lastRowLastColumn="0"/>
+        </w:trPr>
+        <w:tc>
+          <w:tcPr>
+            <w:tcW w:w="850" w:type="dxa"/>
+          </w:tcPr>
+          <w:p>
+            <w:pPr>
+              <w:jc w:val="center"/>
+            </w:pPr>
+            <w:r>
+              <w:t>#5</w:t>
+            </w:r>
+          </w:p>
+        </w:tc>
+        <w:tc>
+          <w:tcPr>
+            <w:tcW w:w="2547" w:type="dxa"/>
+          </w:tcPr>
+          <w:p>
+            <w:r>
+              <w:t>Invalid email</w:t>
+            </w:r>
+          </w:p>
+        </w:tc>
+        <w:tc>
+          <w:tcPr>
+            <w:tcW w:w="2268" w:type="dxa"/>
+          </w:tcPr>
+          <w:p>
+            <w:r>
+              <w:t>HTML 5 message,</w:t>
+            </w:r>
+          </w:p>
+          <w:p>
+            <w:r>
+              <w:t>No new record.</w:t>
+            </w:r>
+          </w:p>
+        </w:tc>
+        <w:tc>
+          <w:tcPr>
+            <w:tcW w:w="1701" w:type="dxa"/>
+          </w:tcPr>
+          <w:p>
+            <w:r>
+              <w:t>As Expected</w:t>
+            </w:r>
+          </w:p>
+        </w:tc>
+        <w:tc>
+          <w:tcPr>
+            <w:tcW w:w="1584" w:type="dxa"/>
+          </w:tcPr>
+          <w:p>
+            <w:r>
+              <w:t>Figure 14</w:t>
+            </w:r>
+          </w:p>
+          <w:p>
+            <w:r>
+              <w:t>Figure 15</w:t>
+            </w:r>
+          </w:p>
+          <w:p>
+            <w:r>
+              <w:t>Figure 16</w:t>
+            </w:r>
+          </w:p>
+        </w:tc>
+      </w:tr>
+      <w:tr>
+        <w:tc>
+          <w:tcPr>
+            <w:tcW w:w="850" w:type="dxa"/>
+          </w:tcPr>
+          <w:p>
+            <w:pPr>
+              <w:jc w:val="center"/>
+            </w:pPr>
+          </w:p>
+        </w:tc>
+        <w:tc>
+          <w:tcPr>
+            <w:tcW w:w="2547" w:type="dxa"/>
+          </w:tcPr>
+          <w:p/>
+        </w:tc>
+        <w:tc>
+          <w:tcPr>
+            <w:tcW w:w="2268" w:type="dxa"/>
+          </w:tcPr>
+          <w:p/>
+        </w:tc>
+        <w:tc>
+          <w:tcPr>
+            <w:tcW w:w="1701" w:type="dxa"/>
+          </w:tcPr>
+          <w:p/>
+        </w:tc>
+        <w:tc>
+          <w:tcPr>
+            <w:tcW w:w="1584" w:type="dxa"/>
+          </w:tcPr>
+          <w:p/>
         </w:tc>
       </w:tr>
       <w:bookmarkEnd w:id="4"/>
@@ -2406,9 +2496,9 @@
           <w:noProof/>
         </w:rPr>
         <w:drawing>
-          <wp:inline distT="0" distB="0" distL="0" distR="0" wp14:anchorId="595D03EA" wp14:editId="19D59B4B">
-            <wp:extent cx="3906591" cy="3283199"/>
-            <wp:effectExtent l="19050" t="19050" r="17780" b="12700"/>
+          <wp:inline distT="0" distB="0" distL="0" distR="0" wp14:anchorId="595D03EA" wp14:editId="1F571004">
+            <wp:extent cx="5083200" cy="2829600"/>
+            <wp:effectExtent l="19050" t="19050" r="22225" b="27940"/>
             <wp:docPr id="24" name="Picture 24"/>
             <wp:cNvGraphicFramePr>
               <a:graphicFrameLocks xmlns:a="http://schemas.openxmlformats.org/drawingml/2006/main" noChangeAspect="1"/>
@@ -2421,7 +2511,7 @@
                     <pic:cNvPicPr/>
                   </pic:nvPicPr>
                   <pic:blipFill>
-                    <a:blip r:embed="rId18">
+                    <a:blip r:embed="rId18" cstate="print">
                       <a:extLst>
                         <a:ext uri="{28A0092B-C50C-407E-A947-70E740481C1C}">
                           <a14:useLocalDpi xmlns:a14="http://schemas.microsoft.com/office/drawing/2010/main" val="0"/>
@@ -2435,7 +2525,7 @@
                   <pic:spPr>
                     <a:xfrm>
                       <a:off x="0" y="0"/>
-                      <a:ext cx="3906591" cy="3283199"/>
+                      <a:ext cx="5083200" cy="2829600"/>
                     </a:xfrm>
                     <a:prstGeom prst="rect">
                       <a:avLst/>
@@ -2480,7 +2570,7 @@
       </w:r>
       <w:bookmarkEnd w:id="5"/>
       <w:r>
-        <w:t>Random Integer Report</w:t>
+        <w:t>Home page</w:t>
       </w:r>
     </w:p>
     <w:p>
@@ -2491,11 +2581,10 @@
         <w:rPr>
           <w:noProof/>
         </w:rPr>
-        <w:lastRenderedPageBreak/>
         <w:drawing>
-          <wp:inline distT="0" distB="0" distL="0" distR="0" wp14:anchorId="10178E27" wp14:editId="08F4AE16">
-            <wp:extent cx="3851138" cy="3236595"/>
-            <wp:effectExtent l="19050" t="19050" r="16510" b="20955"/>
+          <wp:inline distT="0" distB="0" distL="0" distR="0" wp14:anchorId="10178E27" wp14:editId="6A0E2ADD">
+            <wp:extent cx="5000400" cy="2782800"/>
+            <wp:effectExtent l="19050" t="19050" r="10160" b="17780"/>
             <wp:docPr id="2" name="Picture 2"/>
             <wp:cNvGraphicFramePr>
               <a:graphicFrameLocks xmlns:a="http://schemas.openxmlformats.org/drawingml/2006/main" noChangeAspect="1"/>
@@ -2508,7 +2597,7 @@
                     <pic:cNvPicPr/>
                   </pic:nvPicPr>
                   <pic:blipFill>
-                    <a:blip r:embed="rId19">
+                    <a:blip r:embed="rId19" cstate="print">
                       <a:extLst>
                         <a:ext uri="{28A0092B-C50C-407E-A947-70E740481C1C}">
                           <a14:useLocalDpi xmlns:a14="http://schemas.microsoft.com/office/drawing/2010/main" val="0"/>
@@ -2522,7 +2611,7 @@
                   <pic:spPr>
                     <a:xfrm>
                       <a:off x="0" y="0"/>
-                      <a:ext cx="3851138" cy="3236595"/>
+                      <a:ext cx="5000400" cy="2782800"/>
                     </a:xfrm>
                     <a:prstGeom prst="rect">
                       <a:avLst/>
@@ -2567,7 +2656,7 @@
       </w:r>
       <w:bookmarkEnd w:id="6"/>
       <w:r>
-        <w:t>Refresh page</w:t>
+        <w:t>Add User page - A</w:t>
       </w:r>
     </w:p>
     <w:p/>
@@ -2580,9 +2669,9 @@
           <w:noProof/>
         </w:rPr>
         <w:drawing>
-          <wp:inline distT="0" distB="0" distL="0" distR="0" wp14:anchorId="359544BC" wp14:editId="17D712B6">
-            <wp:extent cx="3687260" cy="3236595"/>
-            <wp:effectExtent l="19050" t="19050" r="27940" b="20955"/>
+          <wp:inline distT="0" distB="0" distL="0" distR="0" wp14:anchorId="359544BC" wp14:editId="60FFE967">
+            <wp:extent cx="4910400" cy="2728800"/>
+            <wp:effectExtent l="19050" t="19050" r="24130" b="14605"/>
             <wp:docPr id="3" name="Picture 3"/>
             <wp:cNvGraphicFramePr>
               <a:graphicFrameLocks xmlns:a="http://schemas.openxmlformats.org/drawingml/2006/main" noChangeAspect="1"/>
@@ -2595,7 +2684,7 @@
                     <pic:cNvPicPr/>
                   </pic:nvPicPr>
                   <pic:blipFill>
-                    <a:blip r:embed="rId20">
+                    <a:blip r:embed="rId20" cstate="print">
                       <a:extLst>
                         <a:ext uri="{28A0092B-C50C-407E-A947-70E740481C1C}">
                           <a14:useLocalDpi xmlns:a14="http://schemas.microsoft.com/office/drawing/2010/main" val="0"/>
@@ -2609,7 +2698,7 @@
                   <pic:spPr>
                     <a:xfrm>
                       <a:off x="0" y="0"/>
-                      <a:ext cx="3687260" cy="3236595"/>
+                      <a:ext cx="4910400" cy="2728800"/>
                     </a:xfrm>
                     <a:prstGeom prst="rect">
                       <a:avLst/>
@@ -2654,7 +2743,10 @@
       </w:r>
       <w:bookmarkEnd w:id="7"/>
       <w:r>
-        <w:t>Refresh page after change of colours</w:t>
+        <w:t xml:space="preserve">Add User page - </w:t>
+      </w:r>
+      <w:r>
+        <w:t>B</w:t>
       </w:r>
     </w:p>
     <w:p>
@@ -2671,9 +2763,9 @@
           <w:noProof/>
         </w:rPr>
         <w:drawing>
-          <wp:inline distT="0" distB="0" distL="0" distR="0" wp14:anchorId="4D1F92F7" wp14:editId="06BE503A">
-            <wp:extent cx="3687260" cy="3236595"/>
-            <wp:effectExtent l="19050" t="19050" r="27940" b="20955"/>
+          <wp:inline distT="0" distB="0" distL="0" distR="0" wp14:anchorId="4D1F92F7" wp14:editId="1BBC21F1">
+            <wp:extent cx="4892400" cy="2721600"/>
+            <wp:effectExtent l="19050" t="19050" r="22860" b="22225"/>
             <wp:docPr id="4" name="Picture 4"/>
             <wp:cNvGraphicFramePr>
               <a:graphicFrameLocks xmlns:a="http://schemas.openxmlformats.org/drawingml/2006/main" noChangeAspect="1"/>
@@ -2686,7 +2778,7 @@
                     <pic:cNvPicPr/>
                   </pic:nvPicPr>
                   <pic:blipFill>
-                    <a:blip r:embed="rId21">
+                    <a:blip r:embed="rId21" cstate="print">
                       <a:extLst>
                         <a:ext uri="{28A0092B-C50C-407E-A947-70E740481C1C}">
                           <a14:useLocalDpi xmlns:a14="http://schemas.microsoft.com/office/drawing/2010/main" val="0"/>
@@ -2700,7 +2792,7 @@
                   <pic:spPr>
                     <a:xfrm>
                       <a:off x="0" y="0"/>
-                      <a:ext cx="3687260" cy="3236595"/>
+                      <a:ext cx="4892400" cy="2721600"/>
                     </a:xfrm>
                     <a:prstGeom prst="rect">
                       <a:avLst/>
@@ -2748,9 +2840,18 @@
         <w:fldChar w:fldCharType="end"/>
       </w:r>
       <w:r>
-        <w:t xml:space="preserve"> - Refresh page</w:t>
+        <w:t xml:space="preserve"> </w:t>
+      </w:r>
+      <w:r>
+        <w:t>–</w:t>
+      </w:r>
+      <w:r>
+        <w:t xml:space="preserve"> </w:t>
       </w:r>
       <w:bookmarkEnd w:id="8"/>
+      <w:r>
+        <w:t>Add user - A</w:t>
+      </w:r>
     </w:p>
     <w:p/>
     <w:p>
@@ -2763,10 +2864,10 @@
         </w:rPr>
         <w:lastRenderedPageBreak/>
         <w:drawing>
-          <wp:inline distT="0" distB="0" distL="0" distR="0" wp14:anchorId="74350B15" wp14:editId="6326A86C">
-            <wp:extent cx="5731510" cy="7717790"/>
-            <wp:effectExtent l="0" t="0" r="0" b="0"/>
-            <wp:docPr id="1" name="Picture 1" descr="Graphical user interface, application&#10;&#10;Description automatically generated"/>
+          <wp:inline distT="0" distB="0" distL="0" distR="0" wp14:anchorId="74350B15" wp14:editId="1B6ED838">
+            <wp:extent cx="4932000" cy="2743200"/>
+            <wp:effectExtent l="0" t="0" r="2540" b="0"/>
+            <wp:docPr id="1" name="Picture 1"/>
             <wp:cNvGraphicFramePr>
               <a:graphicFrameLocks xmlns:a="http://schemas.openxmlformats.org/drawingml/2006/main" noChangeAspect="1"/>
             </wp:cNvGraphicFramePr>
@@ -2774,11 +2875,11 @@
               <a:graphicData uri="http://schemas.openxmlformats.org/drawingml/2006/picture">
                 <pic:pic xmlns:pic="http://schemas.openxmlformats.org/drawingml/2006/picture">
                   <pic:nvPicPr>
-                    <pic:cNvPr id="1" name="Picture 1" descr="Graphical user interface, application&#10;&#10;Description automatically generated"/>
+                    <pic:cNvPr id="1" name="Picture 1"/>
                     <pic:cNvPicPr/>
                   </pic:nvPicPr>
                   <pic:blipFill>
-                    <a:blip r:embed="rId22">
+                    <a:blip r:embed="rId22" cstate="print">
                       <a:extLst>
                         <a:ext uri="{28A0092B-C50C-407E-A947-70E740481C1C}">
                           <a14:useLocalDpi xmlns:a14="http://schemas.microsoft.com/office/drawing/2010/main" val="0"/>
@@ -2792,7 +2893,7 @@
                   <pic:spPr>
                     <a:xfrm>
                       <a:off x="0" y="0"/>
-                      <a:ext cx="5731510" cy="7717790"/>
+                      <a:ext cx="4932000" cy="2743200"/>
                     </a:xfrm>
                     <a:prstGeom prst="rect">
                       <a:avLst/>
@@ -2834,7 +2935,16 @@
         <w:fldChar w:fldCharType="end"/>
       </w:r>
       <w:r>
-        <w:t xml:space="preserve"> - Microsoft Edge under MS Windows 10</w:t>
+        <w:t xml:space="preserve"> </w:t>
+      </w:r>
+      <w:r>
+        <w:t>–</w:t>
+      </w:r>
+      <w:r>
+        <w:t xml:space="preserve"> </w:t>
+      </w:r>
+      <w:r>
+        <w:t>Add user - B</w:t>
       </w:r>
     </w:p>
     <w:p/>
@@ -2848,10 +2958,10 @@
         </w:rPr>
         <w:lastRenderedPageBreak/>
         <w:drawing>
-          <wp:inline distT="0" distB="0" distL="0" distR="0" wp14:anchorId="7F9F95D3" wp14:editId="6595AE76">
-            <wp:extent cx="5731510" cy="7717790"/>
-            <wp:effectExtent l="0" t="0" r="0" b="0"/>
-            <wp:docPr id="5" name="Picture 5" descr="Graphical user interface, application&#10;&#10;Description automatically generated"/>
+          <wp:inline distT="0" distB="0" distL="0" distR="0" wp14:anchorId="7F9F95D3" wp14:editId="71D87DA6">
+            <wp:extent cx="4932000" cy="2743200"/>
+            <wp:effectExtent l="0" t="0" r="2540" b="0"/>
+            <wp:docPr id="5" name="Picture 5"/>
             <wp:cNvGraphicFramePr>
               <a:graphicFrameLocks xmlns:a="http://schemas.openxmlformats.org/drawingml/2006/main" noChangeAspect="1"/>
             </wp:cNvGraphicFramePr>
@@ -2859,11 +2969,11 @@
               <a:graphicData uri="http://schemas.openxmlformats.org/drawingml/2006/picture">
                 <pic:pic xmlns:pic="http://schemas.openxmlformats.org/drawingml/2006/picture">
                   <pic:nvPicPr>
-                    <pic:cNvPr id="5" name="Picture 5" descr="Graphical user interface, application&#10;&#10;Description automatically generated"/>
+                    <pic:cNvPr id="5" name="Picture 5"/>
                     <pic:cNvPicPr/>
                   </pic:nvPicPr>
                   <pic:blipFill>
-                    <a:blip r:embed="rId23">
+                    <a:blip r:embed="rId23" cstate="print">
                       <a:extLst>
                         <a:ext uri="{28A0092B-C50C-407E-A947-70E740481C1C}">
                           <a14:useLocalDpi xmlns:a14="http://schemas.microsoft.com/office/drawing/2010/main" val="0"/>
@@ -2877,7 +2987,7 @@
                   <pic:spPr>
                     <a:xfrm>
                       <a:off x="0" y="0"/>
-                      <a:ext cx="5731510" cy="7717790"/>
+                      <a:ext cx="4932000" cy="2743200"/>
                     </a:xfrm>
                     <a:prstGeom prst="rect">
                       <a:avLst/>
@@ -2919,9 +3029,383 @@
         <w:fldChar w:fldCharType="end"/>
       </w:r>
       <w:r>
-        <w:t xml:space="preserve"> - Refresh MS Edge</w:t>
-      </w:r>
-    </w:p>
+        <w:t xml:space="preserve"> - </w:t>
+      </w:r>
+      <w:r>
+        <w:t xml:space="preserve">Partial entry - </w:t>
+      </w:r>
+      <w:r>
+        <w:t>A</w:t>
+      </w:r>
+    </w:p>
+    <w:p/>
+    <w:p>
+      <w:pPr>
+        <w:keepNext/>
+      </w:pPr>
+      <w:r>
+        <w:rPr>
+          <w:noProof/>
+        </w:rPr>
+        <w:drawing>
+          <wp:inline distT="0" distB="0" distL="0" distR="0" wp14:anchorId="39BCE2BB" wp14:editId="427A8EBC">
+            <wp:extent cx="4932000" cy="2743200"/>
+            <wp:effectExtent l="0" t="0" r="2540" b="0"/>
+            <wp:docPr id="11" name="Picture 11" descr="Graphical user interface&#10;&#10;Description automatically generated"/>
+            <wp:cNvGraphicFramePr>
+              <a:graphicFrameLocks xmlns:a="http://schemas.openxmlformats.org/drawingml/2006/main" noChangeAspect="1"/>
+            </wp:cNvGraphicFramePr>
+            <a:graphic xmlns:a="http://schemas.openxmlformats.org/drawingml/2006/main">
+              <a:graphicData uri="http://schemas.openxmlformats.org/drawingml/2006/picture">
+                <pic:pic xmlns:pic="http://schemas.openxmlformats.org/drawingml/2006/picture">
+                  <pic:nvPicPr>
+                    <pic:cNvPr id="11" name="Picture 11" descr="Graphical user interface&#10;&#10;Description automatically generated"/>
+                    <pic:cNvPicPr/>
+                  </pic:nvPicPr>
+                  <pic:blipFill>
+                    <a:blip r:embed="rId24" cstate="print">
+                      <a:extLst>
+                        <a:ext uri="{28A0092B-C50C-407E-A947-70E740481C1C}">
+                          <a14:useLocalDpi xmlns:a14="http://schemas.microsoft.com/office/drawing/2010/main" val="0"/>
+                        </a:ext>
+                      </a:extLst>
+                    </a:blip>
+                    <a:stretch>
+                      <a:fillRect/>
+                    </a:stretch>
+                  </pic:blipFill>
+                  <pic:spPr>
+                    <a:xfrm>
+                      <a:off x="0" y="0"/>
+                      <a:ext cx="4932000" cy="2743200"/>
+                    </a:xfrm>
+                    <a:prstGeom prst="rect">
+                      <a:avLst/>
+                    </a:prstGeom>
+                  </pic:spPr>
+                </pic:pic>
+              </a:graphicData>
+            </a:graphic>
+          </wp:inline>
+        </w:drawing>
+      </w:r>
+    </w:p>
+    <w:p>
+      <w:pPr>
+        <w:pStyle w:val="Caption"/>
+      </w:pPr>
+      <w:r>
+        <w:t xml:space="preserve">Figure </w:t>
+      </w:r>
+      <w:fldSimple w:instr=" SEQ Figure \* ARABIC ">
+        <w:r>
+          <w:rPr>
+            <w:noProof/>
+          </w:rPr>
+          <w:t>12</w:t>
+        </w:r>
+      </w:fldSimple>
+      <w:r>
+        <w:t xml:space="preserve"> - Partial entry - B</w:t>
+      </w:r>
+    </w:p>
+    <w:p/>
+    <w:p>
+      <w:pPr>
+        <w:keepNext/>
+      </w:pPr>
+      <w:r>
+        <w:rPr>
+          <w:noProof/>
+        </w:rPr>
+        <w:drawing>
+          <wp:inline distT="0" distB="0" distL="0" distR="0" wp14:anchorId="6937E8EB" wp14:editId="22AC1A36">
+            <wp:extent cx="4932000" cy="2743200"/>
+            <wp:effectExtent l="0" t="0" r="2540" b="0"/>
+            <wp:docPr id="12" name="Picture 12" descr="Graphical user interface&#10;&#10;Description automatically generated"/>
+            <wp:cNvGraphicFramePr>
+              <a:graphicFrameLocks xmlns:a="http://schemas.openxmlformats.org/drawingml/2006/main" noChangeAspect="1"/>
+            </wp:cNvGraphicFramePr>
+            <a:graphic xmlns:a="http://schemas.openxmlformats.org/drawingml/2006/main">
+              <a:graphicData uri="http://schemas.openxmlformats.org/drawingml/2006/picture">
+                <pic:pic xmlns:pic="http://schemas.openxmlformats.org/drawingml/2006/picture">
+                  <pic:nvPicPr>
+                    <pic:cNvPr id="12" name="Picture 12" descr="Graphical user interface&#10;&#10;Description automatically generated"/>
+                    <pic:cNvPicPr/>
+                  </pic:nvPicPr>
+                  <pic:blipFill>
+                    <a:blip r:embed="rId25" cstate="print">
+                      <a:extLst>
+                        <a:ext uri="{28A0092B-C50C-407E-A947-70E740481C1C}">
+                          <a14:useLocalDpi xmlns:a14="http://schemas.microsoft.com/office/drawing/2010/main" val="0"/>
+                        </a:ext>
+                      </a:extLst>
+                    </a:blip>
+                    <a:stretch>
+                      <a:fillRect/>
+                    </a:stretch>
+                  </pic:blipFill>
+                  <pic:spPr>
+                    <a:xfrm>
+                      <a:off x="0" y="0"/>
+                      <a:ext cx="4932000" cy="2743200"/>
+                    </a:xfrm>
+                    <a:prstGeom prst="rect">
+                      <a:avLst/>
+                    </a:prstGeom>
+                  </pic:spPr>
+                </pic:pic>
+              </a:graphicData>
+            </a:graphic>
+          </wp:inline>
+        </w:drawing>
+      </w:r>
+    </w:p>
+    <w:p>
+      <w:pPr>
+        <w:pStyle w:val="Caption"/>
+      </w:pPr>
+      <w:r>
+        <w:t xml:space="preserve">Figure </w:t>
+      </w:r>
+      <w:fldSimple w:instr=" SEQ Figure \* ARABIC ">
+        <w:r>
+          <w:rPr>
+            <w:noProof/>
+          </w:rPr>
+          <w:t>13</w:t>
+        </w:r>
+      </w:fldSimple>
+      <w:r>
+        <w:t xml:space="preserve"> - Partial entry - C</w:t>
+      </w:r>
+    </w:p>
+    <w:p/>
+    <w:p>
+      <w:pPr>
+        <w:keepNext/>
+      </w:pPr>
+      <w:r>
+        <w:rPr>
+          <w:noProof/>
+        </w:rPr>
+        <w:drawing>
+          <wp:inline distT="0" distB="0" distL="0" distR="0" wp14:anchorId="2E4585F0" wp14:editId="0D79212A">
+            <wp:extent cx="4932000" cy="2743200"/>
+            <wp:effectExtent l="0" t="0" r="2540" b="0"/>
+            <wp:docPr id="13" name="Picture 13" descr="Graphical user interface&#10;&#10;Description automatically generated"/>
+            <wp:cNvGraphicFramePr>
+              <a:graphicFrameLocks xmlns:a="http://schemas.openxmlformats.org/drawingml/2006/main" noChangeAspect="1"/>
+            </wp:cNvGraphicFramePr>
+            <a:graphic xmlns:a="http://schemas.openxmlformats.org/drawingml/2006/main">
+              <a:graphicData uri="http://schemas.openxmlformats.org/drawingml/2006/picture">
+                <pic:pic xmlns:pic="http://schemas.openxmlformats.org/drawingml/2006/picture">
+                  <pic:nvPicPr>
+                    <pic:cNvPr id="13" name="Picture 13" descr="Graphical user interface&#10;&#10;Description automatically generated"/>
+                    <pic:cNvPicPr/>
+                  </pic:nvPicPr>
+                  <pic:blipFill>
+                    <a:blip r:embed="rId26" cstate="print">
+                      <a:extLst>
+                        <a:ext uri="{28A0092B-C50C-407E-A947-70E740481C1C}">
+                          <a14:useLocalDpi xmlns:a14="http://schemas.microsoft.com/office/drawing/2010/main" val="0"/>
+                        </a:ext>
+                      </a:extLst>
+                    </a:blip>
+                    <a:stretch>
+                      <a:fillRect/>
+                    </a:stretch>
+                  </pic:blipFill>
+                  <pic:spPr>
+                    <a:xfrm>
+                      <a:off x="0" y="0"/>
+                      <a:ext cx="4932000" cy="2743200"/>
+                    </a:xfrm>
+                    <a:prstGeom prst="rect">
+                      <a:avLst/>
+                    </a:prstGeom>
+                  </pic:spPr>
+                </pic:pic>
+              </a:graphicData>
+            </a:graphic>
+          </wp:inline>
+        </w:drawing>
+      </w:r>
+    </w:p>
+    <w:p>
+      <w:pPr>
+        <w:pStyle w:val="Caption"/>
+      </w:pPr>
+      <w:r>
+        <w:t xml:space="preserve">Figure </w:t>
+      </w:r>
+      <w:fldSimple w:instr=" SEQ Figure \* ARABIC ">
+        <w:r>
+          <w:rPr>
+            <w:noProof/>
+          </w:rPr>
+          <w:t>14</w:t>
+        </w:r>
+      </w:fldSimple>
+      <w:r>
+        <w:t xml:space="preserve"> - Invalid email - A</w:t>
+      </w:r>
+    </w:p>
+    <w:p/>
+    <w:p>
+      <w:pPr>
+        <w:keepNext/>
+      </w:pPr>
+      <w:r>
+        <w:rPr>
+          <w:noProof/>
+        </w:rPr>
+        <w:drawing>
+          <wp:inline distT="0" distB="0" distL="0" distR="0" wp14:anchorId="3C76ACDE" wp14:editId="4E815E8C">
+            <wp:extent cx="4932000" cy="2743200"/>
+            <wp:effectExtent l="0" t="0" r="2540" b="0"/>
+            <wp:docPr id="14" name="Picture 14" descr="Graphical user interface&#10;&#10;Description automatically generated"/>
+            <wp:cNvGraphicFramePr>
+              <a:graphicFrameLocks xmlns:a="http://schemas.openxmlformats.org/drawingml/2006/main" noChangeAspect="1"/>
+            </wp:cNvGraphicFramePr>
+            <a:graphic xmlns:a="http://schemas.openxmlformats.org/drawingml/2006/main">
+              <a:graphicData uri="http://schemas.openxmlformats.org/drawingml/2006/picture">
+                <pic:pic xmlns:pic="http://schemas.openxmlformats.org/drawingml/2006/picture">
+                  <pic:nvPicPr>
+                    <pic:cNvPr id="14" name="Picture 14" descr="Graphical user interface&#10;&#10;Description automatically generated"/>
+                    <pic:cNvPicPr/>
+                  </pic:nvPicPr>
+                  <pic:blipFill>
+                    <a:blip r:embed="rId27" cstate="print">
+                      <a:extLst>
+                        <a:ext uri="{28A0092B-C50C-407E-A947-70E740481C1C}">
+                          <a14:useLocalDpi xmlns:a14="http://schemas.microsoft.com/office/drawing/2010/main" val="0"/>
+                        </a:ext>
+                      </a:extLst>
+                    </a:blip>
+                    <a:stretch>
+                      <a:fillRect/>
+                    </a:stretch>
+                  </pic:blipFill>
+                  <pic:spPr>
+                    <a:xfrm>
+                      <a:off x="0" y="0"/>
+                      <a:ext cx="4932000" cy="2743200"/>
+                    </a:xfrm>
+                    <a:prstGeom prst="rect">
+                      <a:avLst/>
+                    </a:prstGeom>
+                  </pic:spPr>
+                </pic:pic>
+              </a:graphicData>
+            </a:graphic>
+          </wp:inline>
+        </w:drawing>
+      </w:r>
+    </w:p>
+    <w:p>
+      <w:pPr>
+        <w:pStyle w:val="Caption"/>
+      </w:pPr>
+      <w:r>
+        <w:t xml:space="preserve">Figure </w:t>
+      </w:r>
+      <w:fldSimple w:instr=" SEQ Figure \* ARABIC ">
+        <w:r>
+          <w:rPr>
+            <w:noProof/>
+          </w:rPr>
+          <w:t>15</w:t>
+        </w:r>
+      </w:fldSimple>
+      <w:r>
+        <w:t xml:space="preserve"> - Invalid email - </w:t>
+      </w:r>
+      <w:r>
+        <w:t>B</w:t>
+      </w:r>
+    </w:p>
+    <w:p/>
+    <w:p>
+      <w:pPr>
+        <w:keepNext/>
+      </w:pPr>
+      <w:r>
+        <w:rPr>
+          <w:noProof/>
+        </w:rPr>
+        <w:drawing>
+          <wp:inline distT="0" distB="0" distL="0" distR="0" wp14:anchorId="73342BB4" wp14:editId="1C4493B9">
+            <wp:extent cx="4932000" cy="2743200"/>
+            <wp:effectExtent l="0" t="0" r="2540" b="0"/>
+            <wp:docPr id="15" name="Picture 15" descr="Graphical user interface, application&#10;&#10;Description automatically generated"/>
+            <wp:cNvGraphicFramePr>
+              <a:graphicFrameLocks xmlns:a="http://schemas.openxmlformats.org/drawingml/2006/main" noChangeAspect="1"/>
+            </wp:cNvGraphicFramePr>
+            <a:graphic xmlns:a="http://schemas.openxmlformats.org/drawingml/2006/main">
+              <a:graphicData uri="http://schemas.openxmlformats.org/drawingml/2006/picture">
+                <pic:pic xmlns:pic="http://schemas.openxmlformats.org/drawingml/2006/picture">
+                  <pic:nvPicPr>
+                    <pic:cNvPr id="15" name="Picture 15" descr="Graphical user interface, application&#10;&#10;Description automatically generated"/>
+                    <pic:cNvPicPr/>
+                  </pic:nvPicPr>
+                  <pic:blipFill>
+                    <a:blip r:embed="rId28" cstate="print">
+                      <a:extLst>
+                        <a:ext uri="{28A0092B-C50C-407E-A947-70E740481C1C}">
+                          <a14:useLocalDpi xmlns:a14="http://schemas.microsoft.com/office/drawing/2010/main" val="0"/>
+                        </a:ext>
+                      </a:extLst>
+                    </a:blip>
+                    <a:stretch>
+                      <a:fillRect/>
+                    </a:stretch>
+                  </pic:blipFill>
+                  <pic:spPr>
+                    <a:xfrm>
+                      <a:off x="0" y="0"/>
+                      <a:ext cx="4932000" cy="2743200"/>
+                    </a:xfrm>
+                    <a:prstGeom prst="rect">
+                      <a:avLst/>
+                    </a:prstGeom>
+                  </pic:spPr>
+                </pic:pic>
+              </a:graphicData>
+            </a:graphic>
+          </wp:inline>
+        </w:drawing>
+      </w:r>
+    </w:p>
+    <w:p>
+      <w:pPr>
+        <w:pStyle w:val="Caption"/>
+      </w:pPr>
+      <w:r>
+        <w:t xml:space="preserve">Figure </w:t>
+      </w:r>
+      <w:fldSimple w:instr=" SEQ Figure \* ARABIC ">
+        <w:r>
+          <w:rPr>
+            <w:noProof/>
+          </w:rPr>
+          <w:t>16</w:t>
+        </w:r>
+      </w:fldSimple>
+      <w:r>
+        <w:t xml:space="preserve"> - Invalid email - </w:t>
+      </w:r>
+      <w:r>
+        <w:t>C</w:t>
+      </w:r>
+    </w:p>
+    <w:p/>
+    <w:p/>
+    <w:p/>
+    <w:p/>
+    <w:p/>
+    <w:p/>
+    <w:p/>
     <w:p/>
     <w:p>
       <w:r>
@@ -2974,8 +3458,8 @@
     <w:p/>
     <w:p/>
     <w:sectPr>
-      <w:headerReference w:type="default" r:id="rId24"/>
-      <w:footerReference w:type="default" r:id="rId25"/>
+      <w:headerReference w:type="default" r:id="rId29"/>
+      <w:footerReference w:type="default" r:id="rId30"/>
       <w:pgSz w:w="11906" w:h="16838" w:code="9"/>
       <w:pgMar w:top="1440" w:right="1440" w:bottom="1440" w:left="1440" w:header="709" w:footer="709" w:gutter="0"/>
       <w:pgNumType w:start="1"/>

</xml_diff>